<commit_message>
Descriptive Statistic for VTE and Non-VTE groups
</commit_message>
<xml_diff>
--- a/VTE Descriptive Statistic.docx
+++ b/VTE Descriptive Statistic.docx
@@ -5,7 +5,7 @@
     <w:p>
       <w:r>
         <w:drawing>
-          <wp:inline distT="0" distB="0" distL="0" distR="0" wp14:anchorId="031CC95A" wp14:editId="316884DB">
+          <wp:inline distT="0" distB="0" distL="0" distR="0" wp14:anchorId="4C8C0E46" wp14:editId="7C033010">
             <wp:extent cx="5943600" cy="2461895"/>
             <wp:effectExtent l="0" t="0" r="0" b="1905"/>
             <wp:docPr id="1" name="Picture 1"/>
@@ -43,17 +43,13 @@
     </w:p>
     <w:p/>
     <w:p/>
-    <w:p/>
-    <w:p/>
-    <w:p/>
-    <w:p/>
     <w:p>
       <w:r>
         <w:drawing>
-          <wp:inline distT="0" distB="0" distL="0" distR="0" wp14:anchorId="401A1CAF" wp14:editId="05E1E5D6">
-            <wp:extent cx="5943600" cy="2567940"/>
+          <wp:inline distT="0" distB="0" distL="0" distR="0" wp14:anchorId="5B24FA2C" wp14:editId="1B5B425B">
+            <wp:extent cx="5943600" cy="2733675"/>
             <wp:effectExtent l="0" t="0" r="0" b="0"/>
-            <wp:docPr id="29" name="Picture 29"/>
+            <wp:docPr id="3" name="Picture 3"/>
             <wp:cNvGraphicFramePr>
               <a:graphicFrameLocks xmlns:a="http://schemas.openxmlformats.org/drawingml/2006/main" noChangeAspect="1"/>
             </wp:cNvGraphicFramePr>
@@ -73,7 +69,7 @@
                   <pic:spPr>
                     <a:xfrm>
                       <a:off x="0" y="0"/>
-                      <a:ext cx="5943600" cy="2567940"/>
+                      <a:ext cx="5943600" cy="2733675"/>
                     </a:xfrm>
                     <a:prstGeom prst="rect">
                       <a:avLst/>
@@ -494,6 +490,7 @@
   <w:style w:type="character" w:default="1" w:styleId="DefaultParagraphFont">
     <w:name w:val="Default Paragraph Font"/>
     <w:uiPriority w:val="1"/>
+    <w:semiHidden/>
     <w:unhideWhenUsed/>
   </w:style>
   <w:style w:type="table" w:default="1" w:styleId="TableNormal">

</xml_diff>